<commit_message>
added aba5 personal report
</commit_message>
<xml_diff>
--- a/docs/Final Report/Performance of each member.docx
+++ b/docs/Final Report/Performance of each member.docx
@@ -2093,7 +2093,10 @@
     </w:p>
     <w:p>
       <w:r>
-        <w:t xml:space="preserve">Cormac’s main duties were assigning roles and tasks to other team members, arranging meetings (both official and review) and where they would be held, creating and maintaining the </w:t>
+        <w:t>Cormac’s main duties were assigning roles and tasks to other team members, arranging meetings (both official and review) and where they would be held, creating and main</w:t>
+      </w:r>
+      <w:r>
+        <w:t xml:space="preserve">taining the </w:t>
       </w:r>
       <w:proofErr w:type="spellStart"/>
       <w:proofErr w:type="gramStart"/>
@@ -2108,7 +2111,15 @@
     </w:p>
     <w:p>
       <w:r>
-        <w:t xml:space="preserve">Cormac was quick to respond to issues both work and personnel based, he kept a calm composure when dealing with difficult team members and remained professional at all times. His work on the project was immensely valuable and he completed tasks without complaint. Cormac went above and beyond the needs to ensure all team members understood what was being asked of them and provide all members with the motivation needed to complete their tasks. </w:t>
+        <w:t xml:space="preserve">Cormac was quick to respond to issues both work and personnel based, he kept a calm composure when dealing with difficult team members and remained professional at all times. His work on the </w:t>
+      </w:r>
+      <w:bookmarkStart w:id="2" w:name="_GoBack"/>
+      <w:r>
+        <w:t xml:space="preserve">project was immensely valuable and he completed tasks without complaint. Cormac went above and </w:t>
+      </w:r>
+      <w:bookmarkEnd w:id="2"/>
+      <w:r>
+        <w:t xml:space="preserve">beyond the needs to ensure all team members understood what was being asked of them and provide all members with the motivation needed to complete their tasks. </w:t>
       </w:r>
     </w:p>
     <w:p>
@@ -2121,15 +2132,7 @@
         <w:t xml:space="preserve">Cormac also established a good rapport with the team and created a friendly and welcoming work environment which in turn made the team appreciate his efforts and respect his role and authority. He worked well with the rest of the team in all tasks but also made fair judgements on those who were simply not putting in the work required. </w:t>
       </w:r>
     </w:p>
-    <w:p>
-      <w:pPr>
-        <w:pStyle w:val="Heading3"/>
-        <w:numPr>
-          <w:ilvl w:val="0"/>
-          <w:numId w:val="0"/>
-        </w:numPr>
-      </w:pPr>
-    </w:p>
+    <w:p/>
     <w:p>
       <w:pPr>
         <w:pStyle w:val="Heading3"/>
@@ -2947,12 +2950,7 @@
         <w:t xml:space="preserve">was to create the database and manage the environment that the web teem would host and develop in. However after learning the extent of learning this would need he switched to purely documentation. His </w:t>
       </w:r>
       <w:r>
-        <w:t>duties have b</w:t>
-      </w:r>
-      <w:bookmarkStart w:id="2" w:name="_GoBack"/>
-      <w:bookmarkEnd w:id="2"/>
-      <w:r>
-        <w:t>een</w:t>
+        <w:t>duties have been</w:t>
       </w:r>
       <w:r>
         <w:t xml:space="preserve"> to make a bulk of sections for example </w:t>

</xml_diff>

<commit_message>
changes made in pre-review
</commit_message>
<xml_diff>
--- a/docs/Final Report/Performance of each member.docx
+++ b/docs/Final Report/Performance of each member.docx
@@ -2098,195 +2098,183 @@
       <w:r>
         <w:t xml:space="preserve">taining the </w:t>
       </w:r>
+      <w:r>
+        <w:t>Gantt</w:t>
+      </w:r>
+      <w:r>
+        <w:t xml:space="preserve"> chart that ensured all work would have a reasonable time scale and maintaining the time sheet which allowed him to keep track of which team members were not pulling their weight. </w:t>
+      </w:r>
+    </w:p>
+    <w:p>
+      <w:r>
+        <w:t xml:space="preserve">Cormac was quick to respond to issues both work and personnel based, he kept a calm composure when dealing with difficult team members and remained professional at all times. His work on the project was immensely valuable and he completed tasks without complaint. Cormac went above and beyond the needs to ensure all team members understood what was being asked of them and provide all members with the motivation needed to complete their tasks. </w:t>
+      </w:r>
+    </w:p>
+    <w:p>
+      <w:pPr>
+        <w:rPr>
+          <w:lang w:eastAsia="en-GB"/>
+        </w:rPr>
+      </w:pPr>
+      <w:r>
+        <w:t xml:space="preserve">Cormac also established a good rapport with the team and created a friendly and welcoming work environment which in turn made the team appreciate his efforts and respect his role and authority. He worked well with the rest of the team in all tasks but also made fair judgements on those who were simply not putting in the work required. </w:t>
+      </w:r>
+    </w:p>
+    <w:p/>
+    <w:p>
+      <w:pPr>
+        <w:pStyle w:val="Heading3"/>
+      </w:pPr>
+      <w:r>
+        <w:t xml:space="preserve">Abdullah </w:t>
+      </w:r>
+      <w:proofErr w:type="spellStart"/>
+      <w:r>
+        <w:t>Alkhashty</w:t>
+      </w:r>
+      <w:proofErr w:type="spellEnd"/>
+    </w:p>
+    <w:p/>
+    <w:p>
+      <w:pPr>
+        <w:ind w:firstLine="568"/>
+      </w:pPr>
+      <w:r>
+        <w:t>Abdullah</w:t>
+      </w:r>
+      <w:r>
+        <w:t xml:space="preserve"> </w:t>
+      </w:r>
+      <w:r>
+        <w:t>was originally part of the Testing team</w:t>
+      </w:r>
+      <w:r>
+        <w:t>, however a</w:t>
+      </w:r>
+      <w:r>
+        <w:t xml:space="preserve">s our project progressed it became apparent </w:t>
+      </w:r>
+      <w:r>
+        <w:t xml:space="preserve">that his duties </w:t>
+      </w:r>
+      <w:r>
+        <w:t>were not b</w:t>
+      </w:r>
+      <w:r>
+        <w:t>eing fulfilled</w:t>
+      </w:r>
+      <w:r>
+        <w:t xml:space="preserve">, </w:t>
+      </w:r>
+      <w:r>
+        <w:t xml:space="preserve">when given </w:t>
+      </w:r>
+      <w:r>
+        <w:t xml:space="preserve">additional tasks </w:t>
+      </w:r>
+      <w:r>
+        <w:t xml:space="preserve">they </w:t>
+      </w:r>
+      <w:r>
+        <w:t>were not fulfilled either</w:t>
+      </w:r>
+      <w:r>
+        <w:t>,</w:t>
+      </w:r>
+      <w:r>
+        <w:t xml:space="preserve"> such as examining document feedback and appending those said documents with the required content. This occurred over the entire project with many warnings being carried out. In addition to this Abdulla attended only 40% of all meetings although to his credit did make himself available for coding week.</w:t>
+      </w:r>
+      <w:r>
+        <w:t xml:space="preserve"> </w:t>
+      </w:r>
+      <w:r>
+        <w:t>Due to this “</w:t>
+      </w:r>
+      <w:r>
+        <w:t>Au, Yee Tim”</w:t>
+      </w:r>
+      <w:r>
+        <w:t xml:space="preserve"> became the only effective part of the testing </w:t>
+      </w:r>
+      <w:r>
+        <w:t>team and the team.</w:t>
+      </w:r>
+    </w:p>
+    <w:p>
+      <w:r>
+        <w:t xml:space="preserve">Overall I am quite disappointed with </w:t>
+      </w:r>
+      <w:r>
+        <w:t>Abdullah</w:t>
+      </w:r>
+      <w:r>
+        <w:t xml:space="preserve">’s input throughout the whole project. Again most work that was submitted was not of high quality and </w:t>
+      </w:r>
+      <w:r>
+        <w:t>or was done by someone else once it became time critical that it be done</w:t>
+      </w:r>
+      <w:r>
+        <w:t>.</w:t>
+      </w:r>
+    </w:p>
+    <w:p>
+      <w:pPr>
+        <w:pStyle w:val="Heading3"/>
+      </w:pPr>
+      <w:r>
+        <w:t>Au, Yee Tim</w:t>
+      </w:r>
+    </w:p>
+    <w:p>
+      <w:pPr>
+        <w:ind w:left="568"/>
+      </w:pPr>
+    </w:p>
+    <w:p>
+      <w:pPr>
+        <w:ind w:firstLine="568"/>
+      </w:pPr>
+      <w:r>
+        <w:t xml:space="preserve">Tim </w:t>
+      </w:r>
+      <w:r>
+        <w:t>was tasked with roll of being the,</w:t>
+      </w:r>
+      <w:r>
+        <w:t xml:space="preserve"> leader of the teasing team and has been quite helpful due to his experience with the </w:t>
+      </w:r>
+      <w:r>
+        <w:t xml:space="preserve">in the group project he did last year. </w:t>
+      </w:r>
+      <w:r>
+        <w:t xml:space="preserve"> </w:t>
+      </w:r>
+      <w:r>
+        <w:t xml:space="preserve">However his roles </w:t>
+      </w:r>
+      <w:r>
+        <w:t xml:space="preserve">naturally </w:t>
+      </w:r>
+      <w:r>
+        <w:t>came to encompass</w:t>
+      </w:r>
+      <w:r>
+        <w:t xml:space="preserve"> some of the</w:t>
+      </w:r>
+      <w:r>
+        <w:t xml:space="preserve"> QA</w:t>
+      </w:r>
+      <w:r>
+        <w:t>’s (</w:t>
+      </w:r>
       <w:proofErr w:type="spellStart"/>
       <w:proofErr w:type="gramStart"/>
       <w:r>
-        <w:t>gantt</w:t>
+        <w:t>rhys</w:t>
       </w:r>
       <w:proofErr w:type="spellEnd"/>
       <w:proofErr w:type="gramEnd"/>
       <w:r>
-        <w:t xml:space="preserve"> chart that ensured all work would have a reasonable time scale and maintaining the time sheet which allowed him to keep track of which team members were not pulling their weight. </w:t>
-      </w:r>
-    </w:p>
-    <w:p>
-      <w:r>
-        <w:t xml:space="preserve">Cormac was quick to respond to issues both work and personnel based, he kept a calm composure when dealing with difficult team members and remained professional at all times. His work on the </w:t>
-      </w:r>
-      <w:bookmarkStart w:id="2" w:name="_GoBack"/>
-      <w:r>
-        <w:t xml:space="preserve">project was immensely valuable and he completed tasks without complaint. Cormac went above and </w:t>
-      </w:r>
-      <w:bookmarkEnd w:id="2"/>
-      <w:r>
-        <w:t xml:space="preserve">beyond the needs to ensure all team members understood what was being asked of them and provide all members with the motivation needed to complete their tasks. </w:t>
-      </w:r>
-    </w:p>
-    <w:p>
-      <w:pPr>
-        <w:rPr>
-          <w:lang w:eastAsia="en-GB"/>
-        </w:rPr>
-      </w:pPr>
-      <w:r>
-        <w:t xml:space="preserve">Cormac also established a good rapport with the team and created a friendly and welcoming work environment which in turn made the team appreciate his efforts and respect his role and authority. He worked well with the rest of the team in all tasks but also made fair judgements on those who were simply not putting in the work required. </w:t>
-      </w:r>
-    </w:p>
-    <w:p/>
-    <w:p>
-      <w:pPr>
-        <w:pStyle w:val="Heading3"/>
-      </w:pPr>
-      <w:r>
-        <w:t xml:space="preserve">Abdullah </w:t>
-      </w:r>
-      <w:proofErr w:type="spellStart"/>
-      <w:r>
-        <w:t>Alkhashty</w:t>
-      </w:r>
-      <w:proofErr w:type="spellEnd"/>
-    </w:p>
-    <w:p/>
-    <w:p>
-      <w:pPr>
-        <w:ind w:firstLine="568"/>
-      </w:pPr>
-      <w:r>
-        <w:t>Abdullah</w:t>
-      </w:r>
-      <w:r>
-        <w:t xml:space="preserve"> </w:t>
-      </w:r>
-      <w:r>
-        <w:t>was originally part of the Testing team</w:t>
-      </w:r>
-      <w:r>
-        <w:t>, however a</w:t>
-      </w:r>
-      <w:r>
-        <w:t xml:space="preserve">s our project progressed it became apparent </w:t>
-      </w:r>
-      <w:r>
-        <w:t xml:space="preserve">that his duties </w:t>
-      </w:r>
-      <w:r>
-        <w:t>were not b</w:t>
-      </w:r>
-      <w:r>
-        <w:t>eing fulfilled</w:t>
-      </w:r>
-      <w:r>
-        <w:t xml:space="preserve">, </w:t>
-      </w:r>
-      <w:r>
-        <w:t xml:space="preserve">when given </w:t>
-      </w:r>
-      <w:r>
-        <w:t xml:space="preserve">additional tasks </w:t>
-      </w:r>
-      <w:r>
-        <w:t xml:space="preserve">they </w:t>
-      </w:r>
-      <w:r>
-        <w:t>were not fulfilled either</w:t>
-      </w:r>
-      <w:r>
-        <w:t>,</w:t>
-      </w:r>
-      <w:r>
-        <w:t xml:space="preserve"> such as examining document feedback and appending those said documents with the required content. This occurred over the entire project with many warnings being carried out. In addition to this Abdulla attended only 40% of all meetings although to his credit did make himself available for coding week.</w:t>
-      </w:r>
-      <w:r>
-        <w:t xml:space="preserve"> </w:t>
-      </w:r>
-      <w:r>
-        <w:t>Due to this “</w:t>
-      </w:r>
-      <w:r>
-        <w:t>Au, Yee Tim”</w:t>
-      </w:r>
-      <w:r>
-        <w:t xml:space="preserve"> became the only effective part of the testing </w:t>
-      </w:r>
-      <w:r>
-        <w:t>team and the team.</w:t>
-      </w:r>
-    </w:p>
-    <w:p>
-      <w:r>
-        <w:t xml:space="preserve">Overall I am quite disappointed with </w:t>
-      </w:r>
-      <w:r>
-        <w:t>Abdullah</w:t>
-      </w:r>
-      <w:r>
-        <w:t xml:space="preserve">’s input throughout the whole project. Again most work that was submitted was not of high quality and </w:t>
-      </w:r>
-      <w:r>
-        <w:t>or was done by someone else once it became time critical that it be done</w:t>
-      </w:r>
-      <w:r>
-        <w:t>.</w:t>
-      </w:r>
-    </w:p>
-    <w:p>
-      <w:pPr>
-        <w:pStyle w:val="Heading3"/>
-      </w:pPr>
-      <w:r>
-        <w:t>Au, Yee Tim</w:t>
-      </w:r>
-    </w:p>
-    <w:p>
-      <w:pPr>
-        <w:ind w:left="568"/>
-      </w:pPr>
-    </w:p>
-    <w:p>
-      <w:pPr>
-        <w:ind w:firstLine="568"/>
-      </w:pPr>
-      <w:r>
-        <w:t xml:space="preserve">Tim </w:t>
-      </w:r>
-      <w:r>
-        <w:t>was tasked with roll of being the,</w:t>
-      </w:r>
-      <w:r>
-        <w:t xml:space="preserve"> leader of the teasing team and has been quite helpful due to his experience with the </w:t>
-      </w:r>
-      <w:r>
-        <w:t xml:space="preserve">in the group project he did last year. </w:t>
-      </w:r>
-      <w:r>
-        <w:t xml:space="preserve"> </w:t>
-      </w:r>
-      <w:r>
-        <w:t xml:space="preserve">However his roles </w:t>
-      </w:r>
-      <w:r>
-        <w:t xml:space="preserve">naturally </w:t>
-      </w:r>
-      <w:r>
-        <w:t>came to encompass</w:t>
-      </w:r>
-      <w:r>
-        <w:t xml:space="preserve"> some of the</w:t>
-      </w:r>
-      <w:r>
-        <w:t xml:space="preserve"> QA</w:t>
-      </w:r>
-      <w:r>
-        <w:t>’s (</w:t>
-      </w:r>
-      <w:proofErr w:type="spellStart"/>
-      <w:proofErr w:type="gramStart"/>
-      <w:r>
-        <w:t>rhys</w:t>
-      </w:r>
-      <w:proofErr w:type="spellEnd"/>
-      <w:proofErr w:type="gramEnd"/>
-      <w:r>
         <w:t xml:space="preserve">).  </w:t>
       </w:r>
     </w:p>
@@ -2379,7 +2367,13 @@
         <w:ind w:firstLine="568"/>
       </w:pPr>
       <w:r>
-        <w:t xml:space="preserve">Calvin has had the roll of deputy tester being under the leadership of Tim. Calvin’s </w:t>
+        <w:t>Calvin has had the rol</w:t>
+      </w:r>
+      <w:r>
+        <w:t>e</w:t>
+      </w:r>
+      <w:r>
+        <w:t xml:space="preserve"> of deputy tester being under the leadership of Tim. Calvin’s </w:t>
       </w:r>
       <w:r>
         <w:t>duties</w:t>
@@ -2397,7 +2391,7 @@
         <w:t xml:space="preserve">, </w:t>
       </w:r>
       <w:r>
-        <w:t xml:space="preserve"> update the GitHub issues page to reflect the bugs and missing requirements of the software for each revision and to provide feedback </w:t>
+        <w:t xml:space="preserve">update the GitHub issues page to reflect the bugs and missing requirements of the software for each revision and to provide feedback </w:t>
       </w:r>
       <w:r>
         <w:t xml:space="preserve">back to </w:t>
@@ -2420,7 +2414,19 @@
         <w:t>42</w:t>
       </w:r>
       <w:r>
-        <w:t xml:space="preserve"> hours on his timesheet, and I fell has made a good </w:t>
+        <w:t xml:space="preserve"> hours on his timesheet, and I fel</w:t>
+      </w:r>
+      <w:r>
+        <w:t>t</w:t>
+      </w:r>
+      <w:r>
+        <w:t xml:space="preserve"> </w:t>
+      </w:r>
+      <w:r>
+        <w:t xml:space="preserve">he </w:t>
+      </w:r>
+      <w:r>
+        <w:t xml:space="preserve">has made a good </w:t>
       </w:r>
       <w:r>
         <w:t xml:space="preserve">contribution </w:t>
@@ -3259,6 +3265,8 @@
           <w:lang w:eastAsia="en-GB"/>
         </w:rPr>
       </w:pPr>
+      <w:bookmarkStart w:id="2" w:name="_GoBack"/>
+      <w:bookmarkEnd w:id="2"/>
     </w:p>
     <w:p>
       <w:pPr>

</xml_diff>